<commit_message>
añadidos nuevo Sylabus, Guía de Estudio y regeneradas slides con nueva versión de MarkdownSlides
</commit_message>
<xml_diff>
--- a/slides/export/git-github-markdown-ejercicios-01.docx
+++ b/slides/export/git-github-markdown-ejercicios-01.docx
@@ -36,7 +36,7 @@
     </w:p>
     <w:p>
       <w:pPr>
-        <w:pStyle w:val="Authors"/>
+        <w:pStyle w:val="Author"/>
       </w:pPr>
       <w:r>
         <w:t xml:space="preserve">Adolfo</w:t>
@@ -74,31 +74,57 @@
         <w:t xml:space="preserve">2016</w:t>
       </w:r>
     </w:p>
-    <w:bookmarkStart w:id="21" w:name="acerca-de"/>
+    <w:sdt>
+      <w:sdtPr>
+        <w:docPartObj>
+          <w:docPartGallery w:val="Table of Contents"/>
+          <w:docPartUnique/>
+        </w:docPartObj>
+      </w:sdtPr>
+      <w:sdtContent>
+        <w:p>
+          <w:pPr>
+            <w:pStyle w:val="TOCHeading"/>
+          </w:pPr>
+          <w:r>
+            <w:t xml:space="preserve">Table of Contents</w:t>
+          </w:r>
+        </w:p>
+        <w:p>
+          <w:r>
+            <w:fldChar w:fldCharType="begin" w:dirty="true"/>
+            <w:instrText xml:space="preserve">TOC \o "1-3" \h \z \u</w:instrText>
+            <w:fldChar w:fldCharType="separate"/>
+            <w:fldChar w:fldCharType="end"/>
+          </w:r>
+        </w:p>
+      </w:sdtContent>
+    </w:sdt>
     <w:p>
       <w:pPr>
         <w:pStyle w:val="Heading1"/>
       </w:pPr>
+      <w:bookmarkStart w:id="21" w:name="acerca-de"/>
+      <w:bookmarkEnd w:id="21"/>
       <w:r>
         <w:t xml:space="preserve">Acerca de</w:t>
       </w:r>
     </w:p>
-    <w:bookmarkEnd w:id="21"/>
-    <w:bookmarkStart w:id="22" w:name="autor"/>
     <w:p>
       <w:pPr>
         <w:pStyle w:val="Heading2"/>
       </w:pPr>
+      <w:bookmarkStart w:id="22" w:name="autor"/>
+      <w:bookmarkEnd w:id="22"/>
       <w:r>
         <w:t xml:space="preserve">Autor</w:t>
       </w:r>
     </w:p>
-    <w:bookmarkEnd w:id="22"/>
     <w:p>
       <w:pPr>
         <w:pStyle w:val="Compact"/>
         <w:numPr>
-          <w:numId w:val="2"/>
+          <w:numId w:val="1001"/>
           <w:ilvl w:val="0"/>
         </w:numPr>
       </w:pPr>
@@ -113,7 +139,7 @@
       <w:pPr>
         <w:pStyle w:val="Compact"/>
         <w:numPr>
-          <w:numId w:val="3"/>
+          <w:numId w:val="1002"/>
           <w:ilvl w:val="1"/>
         </w:numPr>
       </w:pPr>
@@ -126,7 +152,7 @@
       <w:hyperlink r:id="rId23">
         <w:r>
           <w:rPr>
-            <w:rStyle w:val="Link"/>
+            <w:rStyle w:val="Hyperlink"/>
           </w:rPr>
           <w:t xml:space="preserve">asanzdiego.blogspot.com.es</w:t>
         </w:r>
@@ -136,7 +162,7 @@
       <w:pPr>
         <w:pStyle w:val="Compact"/>
         <w:numPr>
-          <w:numId w:val="3"/>
+          <w:numId w:val="1002"/>
           <w:ilvl w:val="1"/>
         </w:numPr>
       </w:pPr>
@@ -149,7 +175,7 @@
       <w:hyperlink r:id="rId24">
         <w:r>
           <w:rPr>
-            <w:rStyle w:val="Link"/>
+            <w:rStyle w:val="Hyperlink"/>
           </w:rPr>
           <w:t xml:space="preserve">asanzdiego@gmail.com</w:t>
         </w:r>
@@ -159,7 +185,7 @@
       <w:pPr>
         <w:pStyle w:val="Compact"/>
         <w:numPr>
-          <w:numId w:val="3"/>
+          <w:numId w:val="1002"/>
           <w:ilvl w:val="1"/>
         </w:numPr>
       </w:pPr>
@@ -172,7 +198,7 @@
       <w:hyperlink r:id="rId25">
         <w:r>
           <w:rPr>
-            <w:rStyle w:val="Link"/>
+            <w:rStyle w:val="Hyperlink"/>
           </w:rPr>
           <w:t xml:space="preserve">github.com/asanzdiego</w:t>
         </w:r>
@@ -182,7 +208,7 @@
       <w:pPr>
         <w:pStyle w:val="Compact"/>
         <w:numPr>
-          <w:numId w:val="3"/>
+          <w:numId w:val="1002"/>
           <w:ilvl w:val="1"/>
         </w:numPr>
       </w:pPr>
@@ -195,7 +221,7 @@
       <w:hyperlink r:id="rId26">
         <w:r>
           <w:rPr>
-            <w:rStyle w:val="Link"/>
+            <w:rStyle w:val="Hyperlink"/>
           </w:rPr>
           <w:t xml:space="preserve">twitter.com/asanzdiego</w:t>
         </w:r>
@@ -205,7 +231,7 @@
       <w:pPr>
         <w:pStyle w:val="Compact"/>
         <w:numPr>
-          <w:numId w:val="3"/>
+          <w:numId w:val="1002"/>
           <w:ilvl w:val="1"/>
         </w:numPr>
       </w:pPr>
@@ -218,7 +244,7 @@
       <w:hyperlink r:id="rId27">
         <w:r>
           <w:rPr>
-            <w:rStyle w:val="Link"/>
+            <w:rStyle w:val="Hyperlink"/>
           </w:rPr>
           <w:t xml:space="preserve">in/asanzdiego</w:t>
         </w:r>
@@ -228,7 +254,7 @@
       <w:pPr>
         <w:pStyle w:val="Compact"/>
         <w:numPr>
-          <w:numId w:val="3"/>
+          <w:numId w:val="1002"/>
           <w:ilvl w:val="1"/>
         </w:numPr>
       </w:pPr>
@@ -241,27 +267,27 @@
       <w:hyperlink r:id="rId28">
         <w:r>
           <w:rPr>
-            <w:rStyle w:val="Link"/>
+            <w:rStyle w:val="Hyperlink"/>
           </w:rPr>
           <w:t xml:space="preserve">slideshare.net/asanzdiego</w:t>
         </w:r>
       </w:hyperlink>
     </w:p>
-    <w:bookmarkStart w:id="29" w:name="licencia"/>
     <w:p>
       <w:pPr>
         <w:pStyle w:val="Heading2"/>
       </w:pPr>
+      <w:bookmarkStart w:id="29" w:name="licencia"/>
+      <w:bookmarkEnd w:id="29"/>
       <w:r>
         <w:t xml:space="preserve">Licencia</w:t>
       </w:r>
     </w:p>
-    <w:bookmarkEnd w:id="29"/>
     <w:p>
       <w:pPr>
         <w:pStyle w:val="Compact"/>
         <w:numPr>
-          <w:numId w:val="4"/>
+          <w:numId w:val="1003"/>
           <w:ilvl w:val="0"/>
         </w:numPr>
       </w:pPr>
@@ -276,34 +302,34 @@
       <w:pPr>
         <w:pStyle w:val="Compact"/>
         <w:numPr>
-          <w:numId w:val="5"/>
+          <w:numId w:val="1004"/>
           <w:ilvl w:val="1"/>
         </w:numPr>
       </w:pPr>
       <w:hyperlink r:id="rId30">
         <w:r>
           <w:rPr>
-            <w:rStyle w:val="Link"/>
+            <w:rStyle w:val="Hyperlink"/>
           </w:rPr>
           <w:t xml:space="preserve">Creative Commons Reconocimiento-CompartirIgual 3.0</w:t>
         </w:r>
       </w:hyperlink>
     </w:p>
-    <w:bookmarkStart w:id="31" w:name="fuente"/>
     <w:p>
       <w:pPr>
         <w:pStyle w:val="Heading2"/>
       </w:pPr>
+      <w:bookmarkStart w:id="31" w:name="fuente"/>
+      <w:bookmarkEnd w:id="31"/>
       <w:r>
         <w:t xml:space="preserve">Fuente</w:t>
       </w:r>
     </w:p>
-    <w:bookmarkEnd w:id="31"/>
     <w:p>
       <w:pPr>
         <w:pStyle w:val="Compact"/>
         <w:numPr>
-          <w:numId w:val="6"/>
+          <w:numId w:val="1005"/>
           <w:ilvl w:val="0"/>
         </w:numPr>
       </w:pPr>
@@ -315,43 +341,43 @@
       <w:pPr>
         <w:pStyle w:val="Compact"/>
         <w:numPr>
-          <w:numId w:val="7"/>
+          <w:numId w:val="1006"/>
           <w:ilvl w:val="1"/>
         </w:numPr>
       </w:pPr>
       <w:hyperlink r:id="rId32">
         <w:r>
           <w:rPr>
-            <w:rStyle w:val="Link"/>
+            <w:rStyle w:val="Hyperlink"/>
           </w:rPr>
           <w:t xml:space="preserve">https://github.com/asanzdiego/curso-git-github-markdown-2016</w:t>
         </w:r>
       </w:hyperlink>
     </w:p>
-    <w:bookmarkStart w:id="33" w:name="ejercicios-01"/>
     <w:p>
       <w:pPr>
         <w:pStyle w:val="Heading1"/>
       </w:pPr>
+      <w:bookmarkStart w:id="33" w:name="ejercicios-01"/>
+      <w:bookmarkEnd w:id="33"/>
       <w:r>
         <w:t xml:space="preserve">Ejercicios 01</w:t>
       </w:r>
     </w:p>
-    <w:bookmarkEnd w:id="33"/>
-    <w:bookmarkStart w:id="34" w:name="repositorio-campusciff"/>
     <w:p>
       <w:pPr>
         <w:pStyle w:val="Heading2"/>
       </w:pPr>
+      <w:bookmarkStart w:id="34" w:name="repositorio-campusciff"/>
+      <w:bookmarkEnd w:id="34"/>
       <w:r>
         <w:t xml:space="preserve">Repositorio campusciff</w:t>
       </w:r>
     </w:p>
-    <w:bookmarkEnd w:id="34"/>
-    <w:p>
-      <w:pPr>
-        <w:numPr>
-          <w:numId w:val="8"/>
+    <w:p>
+      <w:pPr>
+        <w:numPr>
+          <w:numId w:val="1007"/>
           <w:ilvl w:val="0"/>
         </w:numPr>
       </w:pPr>
@@ -374,7 +400,7 @@
     <w:p>
       <w:pPr>
         <w:numPr>
-          <w:numId w:val="8"/>
+          <w:numId w:val="1007"/>
           <w:ilvl w:val="0"/>
         </w:numPr>
       </w:pPr>
@@ -382,26 +408,32 @@
         <w:t xml:space="preserve">Clonar vuestro repositio en local.</w:t>
       </w:r>
     </w:p>
-    <w:bookmarkStart w:id="35" w:name="readme"/>
     <w:p>
       <w:pPr>
         <w:pStyle w:val="Heading2"/>
       </w:pPr>
+      <w:bookmarkStart w:id="35" w:name="readme"/>
+      <w:bookmarkEnd w:id="35"/>
       <w:r>
         <w:t xml:space="preserve">README</w:t>
       </w:r>
     </w:p>
-    <w:bookmarkEnd w:id="35"/>
     <w:p>
       <w:pPr>
         <w:pStyle w:val="Compact"/>
         <w:numPr>
-          <w:numId w:val="9"/>
+          <w:numId w:val="1008"/>
           <w:ilvl w:val="0"/>
         </w:numPr>
       </w:pPr>
       <w:r>
-        <w:t xml:space="preserve">Crear (si no lo habéis creado ya) en vuestro repositorio local un documento</w:t>
+        <w:t xml:space="preserve">Crear (si no lo habéis creado ya) en vuestro repositorio local</w:t>
+      </w:r>
+      <w:r>
+        <w:t xml:space="preserve"> </w:t>
+      </w:r>
+      <w:r>
+        <w:t xml:space="preserve">un documento</w:t>
       </w:r>
       <w:r>
         <w:t xml:space="preserve"> </w:t>
@@ -418,7 +450,7 @@
     </w:p>
     <w:p>
       <w:pPr>
-        <w:pStyle w:val="BlockQuote"/>
+        <w:pStyle w:val="BlockText"/>
       </w:pPr>
       <w:r>
         <w:t xml:space="preserve">Notas: en este documento tendreís que ir poniendo los</w:t>
@@ -436,7 +468,13 @@
         <w:t xml:space="preserve"> </w:t>
       </w:r>
       <w:r>
-        <w:t xml:space="preserve">que habéis tenido que utilizar durante todos los ejercicios y las</w:t>
+        <w:t xml:space="preserve">que habéis tenido que utilizar durante todos los ejercicios</w:t>
+      </w:r>
+      <w:r>
+        <w:t xml:space="preserve"> </w:t>
+      </w:r>
+      <w:r>
+        <w:t xml:space="preserve">y las</w:t>
       </w:r>
       <w:r>
         <w:t xml:space="preserve"> </w:t>
@@ -466,26 +504,32 @@
         <w:t xml:space="preserve">.</w:t>
       </w:r>
     </w:p>
-    <w:bookmarkStart w:id="36" w:name="commit-inicial"/>
     <w:p>
       <w:pPr>
         <w:pStyle w:val="Heading2"/>
       </w:pPr>
+      <w:bookmarkStart w:id="36" w:name="commit-inicial"/>
+      <w:bookmarkEnd w:id="36"/>
       <w:r>
         <w:t xml:space="preserve">Commit inicial</w:t>
       </w:r>
     </w:p>
-    <w:bookmarkEnd w:id="36"/>
     <w:p>
       <w:pPr>
         <w:pStyle w:val="Compact"/>
         <w:numPr>
-          <w:numId w:val="10"/>
+          <w:numId w:val="1009"/>
           <w:ilvl w:val="0"/>
         </w:numPr>
       </w:pPr>
       <w:r>
-        <w:t xml:space="preserve">Añadir al README.md los comanddos utilizados hasta ahora y hacer un coomit inicial con el mensaje</w:t>
+        <w:t xml:space="preserve">Añadir al README.md los comanddos utilizados hasta ahora</w:t>
+      </w:r>
+      <w:r>
+        <w:t xml:space="preserve"> </w:t>
+      </w:r>
+      <w:r>
+        <w:t xml:space="preserve">y hacer un coomit inicial con el mensaje</w:t>
       </w:r>
       <w:r>
         <w:t xml:space="preserve"> </w:t>
@@ -500,21 +544,21 @@
         <w:t xml:space="preserve">.</w:t>
       </w:r>
     </w:p>
-    <w:bookmarkStart w:id="37" w:name="push-inicial"/>
     <w:p>
       <w:pPr>
         <w:pStyle w:val="Heading2"/>
       </w:pPr>
+      <w:bookmarkStart w:id="37" w:name="push-inicial"/>
+      <w:bookmarkEnd w:id="37"/>
       <w:r>
         <w:t xml:space="preserve">Push inicial</w:t>
       </w:r>
     </w:p>
-    <w:bookmarkEnd w:id="37"/>
     <w:p>
       <w:pPr>
         <w:pStyle w:val="Compact"/>
         <w:numPr>
-          <w:numId w:val="11"/>
+          <w:numId w:val="1010"/>
           <w:ilvl w:val="0"/>
         </w:numPr>
       </w:pPr>
@@ -522,20 +566,20 @@
         <w:t xml:space="preserve">Subir los cambios al repositorio remoto.</w:t>
       </w:r>
     </w:p>
-    <w:bookmarkStart w:id="38" w:name="ignorar-archivos"/>
     <w:p>
       <w:pPr>
         <w:pStyle w:val="Heading2"/>
       </w:pPr>
+      <w:bookmarkStart w:id="38" w:name="ignorar-archivos"/>
+      <w:bookmarkEnd w:id="38"/>
       <w:r>
         <w:t xml:space="preserve">Ignorar archivos</w:t>
       </w:r>
     </w:p>
-    <w:bookmarkEnd w:id="38"/>
-    <w:p>
-      <w:pPr>
-        <w:numPr>
-          <w:numId w:val="12"/>
+    <w:p>
+      <w:pPr>
+        <w:numPr>
+          <w:numId w:val="1011"/>
           <w:ilvl w:val="0"/>
         </w:numPr>
       </w:pPr>
@@ -558,7 +602,7 @@
     <w:p>
       <w:pPr>
         <w:numPr>
-          <w:numId w:val="12"/>
+          <w:numId w:val="1011"/>
           <w:ilvl w:val="0"/>
         </w:numPr>
       </w:pPr>
@@ -581,29 +625,35 @@
     <w:p>
       <w:pPr>
         <w:numPr>
-          <w:numId w:val="12"/>
+          <w:numId w:val="1011"/>
           <w:ilvl w:val="0"/>
         </w:numPr>
       </w:pPr>
       <w:r>
-        <w:t xml:space="preserve">Realizar los cambios oportunos para que tanto el archivo como la carpeta sean ignorados por git.</w:t>
-      </w:r>
-    </w:p>
-    <w:bookmarkStart w:id="39" w:name="añadir-fichero-1.txt"/>
+        <w:t xml:space="preserve">Realizar los cambios oportunos para que tanto el archivo como</w:t>
+      </w:r>
+      <w:r>
+        <w:t xml:space="preserve"> </w:t>
+      </w:r>
+      <w:r>
+        <w:t xml:space="preserve">la carpeta sean ignorados por git.</w:t>
+      </w:r>
+    </w:p>
     <w:p>
       <w:pPr>
         <w:pStyle w:val="Heading2"/>
       </w:pPr>
+      <w:bookmarkStart w:id="39" w:name="añadir-fichero-1.txt"/>
+      <w:bookmarkEnd w:id="39"/>
       <w:r>
         <w:t xml:space="preserve">Añadir fichero 1.txt</w:t>
       </w:r>
     </w:p>
-    <w:bookmarkEnd w:id="39"/>
     <w:p>
       <w:pPr>
         <w:pStyle w:val="Compact"/>
         <w:numPr>
-          <w:numId w:val="13"/>
+          <w:numId w:val="1012"/>
           <w:ilvl w:val="0"/>
         </w:numPr>
       </w:pPr>
@@ -626,21 +676,21 @@
         <w:t xml:space="preserve">al repositorio local.</w:t>
       </w:r>
     </w:p>
-    <w:bookmarkStart w:id="40" w:name="crear-el-tag-v0.1"/>
     <w:p>
       <w:pPr>
         <w:pStyle w:val="Heading2"/>
       </w:pPr>
+      <w:bookmarkStart w:id="40" w:name="crear-el-tag-v0.1"/>
+      <w:bookmarkEnd w:id="40"/>
       <w:r>
         <w:t xml:space="preserve">Crear el tag v0.1</w:t>
       </w:r>
     </w:p>
-    <w:bookmarkEnd w:id="40"/>
     <w:p>
       <w:pPr>
         <w:pStyle w:val="Compact"/>
         <w:numPr>
-          <w:numId w:val="14"/>
+          <w:numId w:val="1013"/>
           <w:ilvl w:val="0"/>
         </w:numPr>
       </w:pPr>
@@ -660,21 +710,21 @@
         <w:t xml:space="preserve">.</w:t>
       </w:r>
     </w:p>
-    <w:bookmarkStart w:id="41" w:name="subir-el-tag-v0.1"/>
     <w:p>
       <w:pPr>
         <w:pStyle w:val="Heading2"/>
       </w:pPr>
+      <w:bookmarkStart w:id="41" w:name="subir-el-tag-v0.1"/>
+      <w:bookmarkEnd w:id="41"/>
       <w:r>
         <w:t xml:space="preserve">Subir el tag v0.1</w:t>
       </w:r>
     </w:p>
-    <w:bookmarkEnd w:id="41"/>
     <w:p>
       <w:pPr>
         <w:pStyle w:val="Compact"/>
         <w:numPr>
-          <w:numId w:val="15"/>
+          <w:numId w:val="1014"/>
           <w:ilvl w:val="0"/>
         </w:numPr>
       </w:pPr>
@@ -682,20 +732,20 @@
         <w:t xml:space="preserve">Subir los cambios al repositorio remoto.</w:t>
       </w:r>
     </w:p>
-    <w:bookmarkStart w:id="42" w:name="cuenta-de-github"/>
     <w:p>
       <w:pPr>
         <w:pStyle w:val="Heading2"/>
       </w:pPr>
+      <w:bookmarkStart w:id="42" w:name="cuenta-de-github"/>
+      <w:bookmarkEnd w:id="42"/>
       <w:r>
         <w:t xml:space="preserve">Cuenta de GitHub</w:t>
       </w:r>
     </w:p>
-    <w:bookmarkEnd w:id="42"/>
-    <w:p>
-      <w:pPr>
-        <w:numPr>
-          <w:numId w:val="16"/>
+    <w:p>
+      <w:pPr>
+        <w:numPr>
+          <w:numId w:val="1015"/>
           <w:ilvl w:val="0"/>
         </w:numPr>
       </w:pPr>
@@ -706,7 +756,7 @@
     <w:p>
       <w:pPr>
         <w:numPr>
-          <w:numId w:val="16"/>
+          <w:numId w:val="1015"/>
           <w:ilvl w:val="0"/>
         </w:numPr>
       </w:pPr>
@@ -717,7 +767,7 @@
     <w:p>
       <w:pPr>
         <w:numPr>
-          <w:numId w:val="16"/>
+          <w:numId w:val="1015"/>
           <w:ilvl w:val="0"/>
         </w:numPr>
       </w:pPr>
@@ -725,20 +775,20 @@
         <w:t xml:space="preserve">Añadir (si no lo habéis hecho ya) la clave pública que se corresponde a tu ordenador.</w:t>
       </w:r>
     </w:p>
-    <w:bookmarkStart w:id="43" w:name="uso-social-de-github"/>
     <w:p>
       <w:pPr>
         <w:pStyle w:val="Heading2"/>
       </w:pPr>
+      <w:bookmarkStart w:id="43" w:name="uso-social-de-github"/>
+      <w:bookmarkEnd w:id="43"/>
       <w:r>
         <w:t xml:space="preserve">Uso social de GitHub</w:t>
       </w:r>
     </w:p>
-    <w:bookmarkEnd w:id="43"/>
-    <w:p>
-      <w:pPr>
-        <w:numPr>
-          <w:numId w:val="17"/>
+    <w:p>
+      <w:pPr>
+        <w:numPr>
+          <w:numId w:val="1016"/>
           <w:ilvl w:val="0"/>
         </w:numPr>
       </w:pPr>
@@ -749,7 +799,7 @@
     <w:p>
       <w:pPr>
         <w:numPr>
-          <w:numId w:val="17"/>
+          <w:numId w:val="1016"/>
           <w:ilvl w:val="0"/>
         </w:numPr>
       </w:pPr>
@@ -775,7 +825,7 @@
     <w:p>
       <w:pPr>
         <w:numPr>
-          <w:numId w:val="17"/>
+          <w:numId w:val="1016"/>
           <w:ilvl w:val="0"/>
         </w:numPr>
       </w:pPr>
@@ -798,21 +848,21 @@
         <w:t xml:space="preserve">del resto de tus compañeros.</w:t>
       </w:r>
     </w:p>
-    <w:bookmarkStart w:id="44" w:name="crear-una-tabla"/>
     <w:p>
       <w:pPr>
         <w:pStyle w:val="Heading2"/>
       </w:pPr>
+      <w:bookmarkStart w:id="44" w:name="crear-una-tabla"/>
+      <w:bookmarkEnd w:id="44"/>
       <w:r>
         <w:t xml:space="preserve">Crear una tabla</w:t>
       </w:r>
     </w:p>
-    <w:bookmarkEnd w:id="44"/>
     <w:p>
       <w:pPr>
         <w:pStyle w:val="Compact"/>
         <w:numPr>
-          <w:numId w:val="18"/>
+          <w:numId w:val="1017"/>
           <w:ilvl w:val="0"/>
         </w:numPr>
       </w:pPr>
@@ -838,9 +888,14 @@
     <w:tbl>
       <w:tblPr>
         <w:tblStyle w:val="TableNormal"/>
+        <w:tblW w:type="pct" w:w="0.0"/>
+        <w:tblLook w:firstRow="1"/>
       </w:tblPr>
       <w:tblGrid/>
       <w:tr>
+        <w:trPr>
+          <w:cnfStyle w:firstRow="1"/>
+        </w:trPr>
         <w:tc>
           <w:tcPr>
             <w:tcBorders>
@@ -897,7 +952,7 @@
             <w:hyperlink r:id="rId25">
               <w:r>
                 <w:rPr>
-                  <w:rStyle w:val="Link"/>
+                  <w:rStyle w:val="Hyperlink"/>
                 </w:rPr>
                 <w:t xml:space="preserve">enlace a github 1</w:t>
               </w:r>
@@ -926,7 +981,7 @@
             <w:hyperlink r:id="rId25">
               <w:r>
                 <w:rPr>
-                  <w:rStyle w:val="Link"/>
+                  <w:rStyle w:val="Hyperlink"/>
                 </w:rPr>
                 <w:t xml:space="preserve">enlace a github 1</w:t>
               </w:r>
@@ -955,7 +1010,7 @@
             <w:hyperlink r:id="rId25">
               <w:r>
                 <w:rPr>
-                  <w:rStyle w:val="Link"/>
+                  <w:rStyle w:val="Hyperlink"/>
                 </w:rPr>
                 <w:t xml:space="preserve">enlace a github 3</w:t>
               </w:r>
@@ -964,21 +1019,21 @@
         </w:tc>
       </w:tr>
     </w:tbl>
-    <w:bookmarkStart w:id="45" w:name="colaboradores"/>
     <w:p>
       <w:pPr>
         <w:pStyle w:val="Heading2"/>
       </w:pPr>
+      <w:bookmarkStart w:id="45" w:name="colaboradores"/>
+      <w:bookmarkEnd w:id="45"/>
       <w:r>
         <w:t xml:space="preserve">Colaboradores</w:t>
       </w:r>
     </w:p>
-    <w:bookmarkEnd w:id="45"/>
     <w:p>
       <w:pPr>
         <w:pStyle w:val="Compact"/>
         <w:numPr>
-          <w:numId w:val="19"/>
+          <w:numId w:val="1018"/>
           <w:ilvl w:val="0"/>
         </w:numPr>
       </w:pPr>
@@ -991,7 +1046,7 @@
       <w:hyperlink r:id="rId25">
         <w:r>
           <w:rPr>
-            <w:rStyle w:val="Link"/>
+            <w:rStyle w:val="Hyperlink"/>
           </w:rPr>
           <w:t xml:space="preserve">github.com/asanzdiego</w:t>
         </w:r>
@@ -1012,18 +1067,34 @@
         <w:t xml:space="preserve">campusciff</w:t>
       </w:r>
     </w:p>
+    <w:sectPr/>
   </w:body>
 </w:document>
 </file>
 
 <file path=word/footnotes.xml><?xml version="1.0" encoding="utf-8"?>
-<w:footnotes xmlns:w="http://schemas.openxmlformats.org/wordprocessingml/2006/main" xmlns:m="http://schemas.openxmlformats.org/officeDocument/2006/math" xmlns:r="http://schemas.openxmlformats.org/officeDocument/2006/relationships" xmlns:o="urn:schemas-microsoft-com:office:office" xmlns:v="urn:schemas-microsoft-com:vml" xmlns:w10="urn:schemas-microsoft-com:office:word" xmlns:a="http://schemas.openxmlformats.org/drawingml/2006/main" xmlns:pic="http://schemas.openxmlformats.org/drawingml/2006/picture" xmlns:wp="http://schemas.openxmlformats.org/drawingml/2006/wordprocessingDrawing"/>
+<w:footnotes xmlns:w="http://schemas.openxmlformats.org/wordprocessingml/2006/main" xmlns:m="http://schemas.openxmlformats.org/officeDocument/2006/math" xmlns:r="http://schemas.openxmlformats.org/officeDocument/2006/relationships" xmlns:o="urn:schemas-microsoft-com:office:office" xmlns:v="urn:schemas-microsoft-com:vml" xmlns:w10="urn:schemas-microsoft-com:office:word" xmlns:a="http://schemas.openxmlformats.org/drawingml/2006/main" xmlns:pic="http://schemas.openxmlformats.org/drawingml/2006/picture" xmlns:wp="http://schemas.openxmlformats.org/drawingml/2006/wordprocessingDrawing">
+  <w:footnote w:type="continuationSeparator" w:id="0">
+    <w:p>
+      <w:r>
+        <w:continuationSeparator/>
+      </w:r>
+    </w:p>
+  </w:footnote>
+  <w:footnote w:type="separator" w:id="-1">
+    <w:p>
+      <w:r>
+        <w:separator/>
+      </w:r>
+    </w:p>
+  </w:footnote>
+</w:footnotes>
 </file>
 
 <file path=word/numbering.xml><?xml version="1.0" encoding="utf-8"?>
 <w:numbering xmlns:w="http://schemas.openxmlformats.org/wordprocessingml/2006/main">
   <w:abstractNum w:abstractNumId="0">
-    <w:nsid w:val="46be48ef"/>
+    <w:nsid w:val="e17f69ba"/>
     <w:multiLevelType w:val="multilevel"/>
     <w:lvl w:ilvl="0">
       <w:numFmt w:val="bullet"/>
@@ -1103,8 +1174,89 @@
       </w:pPr>
     </w:lvl>
   </w:abstractNum>
-  <w:abstractNum w:abstractNumId="2">
-    <w:nsid w:val="14d569c1"/>
+  <w:abstractNum w:abstractNumId="990">
+    <w:nsid w:val="6e95f8f1"/>
+    <w:multiLevelType w:val="multilevel"/>
+    <w:lvl w:ilvl="0">
+      <w:numFmt w:val="bullet"/>
+      <w:lvlText w:val=" "/>
+      <w:lvlJc w:val="left"/>
+      <w:pPr>
+        <w:tabs>
+          <w:tab w:val="num" w:pos="0"/>
+        </w:tabs>
+        <w:ind w:left="480" w:hanging="480"/>
+      </w:pPr>
+    </w:lvl>
+    <w:lvl w:ilvl="1">
+      <w:numFmt w:val="bullet"/>
+      <w:lvlText w:val=" "/>
+      <w:lvlJc w:val="left"/>
+      <w:pPr>
+        <w:tabs>
+          <w:tab w:val="num" w:pos="720"/>
+        </w:tabs>
+        <w:ind w:left="1200" w:hanging="480"/>
+      </w:pPr>
+    </w:lvl>
+    <w:lvl w:ilvl="2">
+      <w:numFmt w:val="bullet"/>
+      <w:lvlText w:val=" "/>
+      <w:lvlJc w:val="left"/>
+      <w:pPr>
+        <w:tabs>
+          <w:tab w:val="num" w:pos="1440"/>
+        </w:tabs>
+        <w:ind w:left="1920" w:hanging="480"/>
+      </w:pPr>
+    </w:lvl>
+    <w:lvl w:ilvl="3">
+      <w:numFmt w:val="bullet"/>
+      <w:lvlText w:val=" "/>
+      <w:lvlJc w:val="left"/>
+      <w:pPr>
+        <w:tabs>
+          <w:tab w:val="num" w:pos="2160"/>
+        </w:tabs>
+        <w:ind w:left="2640" w:hanging="480"/>
+      </w:pPr>
+    </w:lvl>
+    <w:lvl w:ilvl="4">
+      <w:numFmt w:val="bullet"/>
+      <w:lvlText w:val=" "/>
+      <w:lvlJc w:val="left"/>
+      <w:pPr>
+        <w:tabs>
+          <w:tab w:val="num" w:pos="2880"/>
+        </w:tabs>
+        <w:ind w:left="3360" w:hanging="480"/>
+      </w:pPr>
+    </w:lvl>
+    <w:lvl w:ilvl="5">
+      <w:numFmt w:val="bullet"/>
+      <w:lvlText w:val=" "/>
+      <w:lvlJc w:val="left"/>
+      <w:pPr>
+        <w:tabs>
+          <w:tab w:val="num" w:pos="3600"/>
+        </w:tabs>
+        <w:ind w:left="4080" w:hanging="480"/>
+      </w:pPr>
+    </w:lvl>
+    <w:lvl w:ilvl="6">
+      <w:numFmt w:val="bullet"/>
+      <w:lvlText w:val=" "/>
+      <w:lvlJc w:val="left"/>
+      <w:pPr>
+        <w:tabs>
+          <w:tab w:val="num" w:pos="4320"/>
+        </w:tabs>
+        <w:ind w:left="4800" w:hanging="480"/>
+      </w:pPr>
+    </w:lvl>
+  </w:abstractNum>
+  <w:abstractNum w:abstractNumId="991">
+    <w:nsid w:val="1081965a"/>
     <w:multiLevelType w:val="multilevel"/>
     <w:lvl w:ilvl="0">
       <w:numFmt w:val="bullet"/>
@@ -1184,8 +1336,8 @@
       </w:pPr>
     </w:lvl>
   </w:abstractNum>
-  <w:abstractNum w:abstractNumId="3">
-    <w:nsid w:val="e79a7158"/>
+  <w:abstractNum w:abstractNumId="99411">
+    <w:nsid w:val="88357f15"/>
     <w:multiLevelType w:val="multilevel"/>
     <w:lvl w:ilvl="0">
       <w:start w:val="1"/>
@@ -1275,26 +1427,29 @@
   <w:num w:numId="1">
     <w:abstractNumId w:val="0"/>
   </w:num>
-  <w:num w:numId="2">
-    <w:abstractNumId w:val="2"/>
+  <w:num w:numId="1000">
+    <w:abstractNumId w:val="990"/>
   </w:num>
-  <w:num w:numId="3">
-    <w:abstractNumId w:val="2"/>
+  <w:num w:numId="1001">
+    <w:abstractNumId w:val="991"/>
   </w:num>
-  <w:num w:numId="4">
-    <w:abstractNumId w:val="2"/>
+  <w:num w:numId="1002">
+    <w:abstractNumId w:val="991"/>
   </w:num>
-  <w:num w:numId="5">
-    <w:abstractNumId w:val="2"/>
+  <w:num w:numId="1003">
+    <w:abstractNumId w:val="991"/>
   </w:num>
-  <w:num w:numId="6">
-    <w:abstractNumId w:val="2"/>
+  <w:num w:numId="1004">
+    <w:abstractNumId w:val="991"/>
   </w:num>
-  <w:num w:numId="7">
-    <w:abstractNumId w:val="2"/>
+  <w:num w:numId="1005">
+    <w:abstractNumId w:val="991"/>
   </w:num>
-  <w:num w:numId="8">
-    <w:abstractNumId w:val="3"/>
+  <w:num w:numId="1006">
+    <w:abstractNumId w:val="991"/>
+  </w:num>
+  <w:num w:numId="1007">
+    <w:abstractNumId w:val="99411"/>
     <w:lvlOverride w:ilvl="0">
       <w:startOverride w:val="1"/>
     </w:lvlOverride>
@@ -1317,8 +1472,8 @@
       <w:startOverride w:val="1"/>
     </w:lvlOverride>
   </w:num>
-  <w:num w:numId="9">
-    <w:abstractNumId w:val="3"/>
+  <w:num w:numId="1008">
+    <w:abstractNumId w:val="99411"/>
     <w:lvlOverride w:ilvl="0">
       <w:startOverride w:val="1"/>
     </w:lvlOverride>
@@ -1341,8 +1496,8 @@
       <w:startOverride w:val="1"/>
     </w:lvlOverride>
   </w:num>
-  <w:num w:numId="10">
-    <w:abstractNumId w:val="3"/>
+  <w:num w:numId="1009">
+    <w:abstractNumId w:val="99411"/>
     <w:lvlOverride w:ilvl="0">
       <w:startOverride w:val="1"/>
     </w:lvlOverride>
@@ -1365,8 +1520,8 @@
       <w:startOverride w:val="1"/>
     </w:lvlOverride>
   </w:num>
-  <w:num w:numId="11">
-    <w:abstractNumId w:val="3"/>
+  <w:num w:numId="1010">
+    <w:abstractNumId w:val="99411"/>
     <w:lvlOverride w:ilvl="0">
       <w:startOverride w:val="1"/>
     </w:lvlOverride>
@@ -1389,8 +1544,8 @@
       <w:startOverride w:val="1"/>
     </w:lvlOverride>
   </w:num>
-  <w:num w:numId="12">
-    <w:abstractNumId w:val="3"/>
+  <w:num w:numId="1011">
+    <w:abstractNumId w:val="99411"/>
     <w:lvlOverride w:ilvl="0">
       <w:startOverride w:val="1"/>
     </w:lvlOverride>
@@ -1413,8 +1568,8 @@
       <w:startOverride w:val="1"/>
     </w:lvlOverride>
   </w:num>
-  <w:num w:numId="13">
-    <w:abstractNumId w:val="3"/>
+  <w:num w:numId="1012">
+    <w:abstractNumId w:val="99411"/>
     <w:lvlOverride w:ilvl="0">
       <w:startOverride w:val="1"/>
     </w:lvlOverride>
@@ -1437,8 +1592,8 @@
       <w:startOverride w:val="1"/>
     </w:lvlOverride>
   </w:num>
-  <w:num w:numId="14">
-    <w:abstractNumId w:val="3"/>
+  <w:num w:numId="1013">
+    <w:abstractNumId w:val="99411"/>
     <w:lvlOverride w:ilvl="0">
       <w:startOverride w:val="1"/>
     </w:lvlOverride>
@@ -1461,8 +1616,8 @@
       <w:startOverride w:val="1"/>
     </w:lvlOverride>
   </w:num>
-  <w:num w:numId="15">
-    <w:abstractNumId w:val="3"/>
+  <w:num w:numId="1014">
+    <w:abstractNumId w:val="99411"/>
     <w:lvlOverride w:ilvl="0">
       <w:startOverride w:val="1"/>
     </w:lvlOverride>
@@ -1485,8 +1640,8 @@
       <w:startOverride w:val="1"/>
     </w:lvlOverride>
   </w:num>
-  <w:num w:numId="16">
-    <w:abstractNumId w:val="3"/>
+  <w:num w:numId="1015">
+    <w:abstractNumId w:val="99411"/>
     <w:lvlOverride w:ilvl="0">
       <w:startOverride w:val="1"/>
     </w:lvlOverride>
@@ -1509,8 +1664,8 @@
       <w:startOverride w:val="1"/>
     </w:lvlOverride>
   </w:num>
-  <w:num w:numId="17">
-    <w:abstractNumId w:val="3"/>
+  <w:num w:numId="1016">
+    <w:abstractNumId w:val="99411"/>
     <w:lvlOverride w:ilvl="0">
       <w:startOverride w:val="1"/>
     </w:lvlOverride>
@@ -1533,8 +1688,8 @@
       <w:startOverride w:val="1"/>
     </w:lvlOverride>
   </w:num>
-  <w:num w:numId="18">
-    <w:abstractNumId w:val="3"/>
+  <w:num w:numId="1017">
+    <w:abstractNumId w:val="99411"/>
     <w:lvlOverride w:ilvl="0">
       <w:startOverride w:val="1"/>
     </w:lvlOverride>
@@ -1557,8 +1712,8 @@
       <w:startOverride w:val="1"/>
     </w:lvlOverride>
   </w:num>
-  <w:num w:numId="19">
-    <w:abstractNumId w:val="3"/>
+  <w:num w:numId="1018">
+    <w:abstractNumId w:val="99411"/>
     <w:lvlOverride w:ilvl="0">
       <w:startOverride w:val="1"/>
     </w:lvlOverride>
@@ -1605,13 +1760,25 @@
   <w:style w:type="paragraph" w:default="1" w:styleId="Normal">
     <w:name w:val="Normal"/>
     <w:qFormat/>
+  </w:style>
+  <w:style w:type="paragraph" w:styleId="BodyText">
+    <w:name w:val="Body Text"/>
+    <w:basedOn w:val="Normal"/>
+    <w:link w:val="BodyTextChar"/>
     <w:pPr>
       <w:spacing w:before="180" w:after="180"/>
     </w:pPr>
-  </w:style>
-  <w:style w:type="paragraph" w:styleId="Compact">
+    <w:qFormat/>
+  </w:style>
+  <w:style w:type="paragraph" w:customStyle="1" w:styleId="FirstParagraph">
+    <w:name w:val="First Paragraph"/>
+    <w:basedOn w:val="BodyText"/>
+    <w:next w:val="BodyText"/>
+    <w:qFormat/>
+  </w:style>
+  <w:style w:type="paragraph" w:customStyle="1" w:styleId="Compact">
     <w:name w:val="Compact"/>
-    <w:basedOn w:val="Normal"/>
+    <w:basedOn w:val="BodyText"/>
     <w:qFormat/>
     <w:pPr>
       <w:spacing w:before="36" w:after="36"/>
@@ -1620,7 +1787,7 @@
   <w:style w:type="paragraph" w:styleId="Title">
     <w:name w:val="Title"/>
     <w:basedOn w:val="Normal"/>
-    <w:next w:val="Normal"/>
+    <w:next w:val="BodyText"/>
     <w:qFormat/>
     <w:pPr>
       <w:keepNext/>
@@ -1637,9 +1804,25 @@
       <w:szCs w:val="36"/>
     </w:rPr>
   </w:style>
-  <w:style w:type="paragraph" w:styleId="Authors">
-    <w:name w:val="Authors"/>
-    <w:next w:val="Normal"/>
+  <w:style w:type="paragraph" w:styleId="Subtitle">
+    <w:name w:val="Subtitle"/>
+    <w:basedOn w:val="Title"/>
+    <w:next w:val="BodyText"/>
+    <w:qFormat/>
+    <w:pPr>
+      <w:keepNext/>
+      <w:keepLines/>
+      <w:spacing w:before="240" w:after="240"/>
+      <w:jc w:val="center"/>
+    </w:pPr>
+    <w:rPr>
+      <w:sz w:val="30"/>
+      <w:szCs w:val="30"/>
+    </w:rPr>
+  </w:style>
+  <w:style w:type="paragraph" w:customStyle="1" w:styleId="Author">
+    <w:name w:val="Author"/>
+    <w:next w:val="BodyText"/>
     <w:qFormat/>
     <w:pPr>
       <w:keepNext/>
@@ -1649,7 +1832,7 @@
   </w:style>
   <w:style w:type="paragraph" w:styleId="Date">
     <w:name w:val="Date"/>
-    <w:next w:val="Normal"/>
+    <w:next w:val="BodyText"/>
     <w:qFormat/>
     <w:pPr>
       <w:keepNext/>
@@ -1657,10 +1840,33 @@
       <w:jc w:val="center"/>
     </w:pPr>
   </w:style>
+  <w:style w:type="paragraph" w:customStyle="1" w:styleId="Abstract">
+    <w:name w:val="Abstract"/>
+    <w:basedOn w:val="Normal"/>
+    <w:next w:val="BodyText"/>
+    <w:qFormat/>
+    <w:pPr>
+      <w:keepNext/>
+      <w:keepLines/>
+      <w:spacing w:before="300" w:after="300"/>
+    </w:pPr>
+    <w:rPr>
+      <w:sz w:val="20"/>
+      <w:szCs w:val="20"/>
+    </w:rPr>
+  </w:style>
+  <w:style w:type="paragraph" w:styleId="Bibliography">
+    <w:name w:val="Bibliography"/>
+    <w:basedOn w:val="Normal"/>
+    <w:next w:val="Bibliography"/>
+    <w:qFormat/>
+    <w:pPr/>
+    <w:rPr/>
+  </w:style>
   <w:style w:type="paragraph" w:styleId="Heading1">
     <w:name w:val="Heading 1"/>
     <w:basedOn w:val="Normal"/>
-    <w:next w:val="Normal"/>
+    <w:next w:val="BodyText"/>
     <w:uiPriority w:val="9"/>
     <w:qFormat/>
     <w:pPr>
@@ -1674,14 +1880,14 @@
       <w:b/>
       <w:bCs/>
       <w:color w:val="345A8A" w:themeColor="accent1" w:themeShade="B5"/>
-      <w:sz w:val="36"/>
-      <w:szCs w:val="36"/>
+      <w:sz w:val="32"/>
+      <w:szCs w:val="32"/>
     </w:rPr>
   </w:style>
   <w:style w:type="paragraph" w:styleId="Heading2">
     <w:name w:val="Heading 2"/>
     <w:basedOn w:val="Normal"/>
-    <w:next w:val="Normal"/>
+    <w:next w:val="BodyText"/>
     <w:uiPriority w:val="9"/>
     <w:unhideWhenUsed/>
     <w:qFormat/>
@@ -1703,7 +1909,7 @@
   <w:style w:type="paragraph" w:styleId="Heading3">
     <w:name w:val="Heading 3"/>
     <w:basedOn w:val="Normal"/>
-    <w:next w:val="Normal"/>
+    <w:next w:val="BodyText"/>
     <w:uiPriority w:val="9"/>
     <w:unhideWhenUsed/>
     <w:qFormat/>
@@ -1711,7 +1917,7 @@
       <w:keepNext/>
       <w:keepLines/>
       <w:spacing w:before="200" w:after="0"/>
-      <w:outlineLvl w:val="1"/>
+      <w:outlineLvl w:val="2"/>
     </w:pPr>
     <w:rPr>
       <w:rFonts w:asciiTheme="majorHAnsi" w:eastAsiaTheme="majorEastAsia" w:hAnsiTheme="majorHAnsi" w:cstheme="majorBidi"/>
@@ -1725,7 +1931,7 @@
   <w:style w:type="paragraph" w:styleId="Heading4">
     <w:name w:val="Heading 4"/>
     <w:basedOn w:val="Normal"/>
-    <w:next w:val="Normal"/>
+    <w:next w:val="BodyText"/>
     <w:uiPriority w:val="9"/>
     <w:unhideWhenUsed/>
     <w:qFormat/>
@@ -1733,7 +1939,7 @@
       <w:keepNext/>
       <w:keepLines/>
       <w:spacing w:before="200" w:after="0"/>
-      <w:outlineLvl w:val="1"/>
+      <w:outlineLvl w:val="3"/>
     </w:pPr>
     <w:rPr>
       <w:rFonts w:asciiTheme="majorHAnsi" w:eastAsiaTheme="majorEastAsia" w:hAnsiTheme="majorHAnsi" w:cstheme="majorBidi"/>
@@ -1747,7 +1953,7 @@
   <w:style w:type="paragraph" w:styleId="Heading5">
     <w:name w:val="Heading 5"/>
     <w:basedOn w:val="Normal"/>
-    <w:next w:val="Normal"/>
+    <w:next w:val="BodyText"/>
     <w:uiPriority w:val="9"/>
     <w:unhideWhenUsed/>
     <w:qFormat/>
@@ -1755,7 +1961,7 @@
       <w:keepNext/>
       <w:keepLines/>
       <w:spacing w:before="200" w:after="0"/>
-      <w:outlineLvl w:val="1"/>
+      <w:outlineLvl w:val="4"/>
     </w:pPr>
     <w:rPr>
       <w:rFonts w:asciiTheme="majorHAnsi" w:eastAsiaTheme="majorEastAsia" w:hAnsiTheme="majorHAnsi" w:cstheme="majorBidi"/>
@@ -1766,15 +1972,36 @@
       <w:szCs w:val="24"/>
     </w:rPr>
   </w:style>
-  <w:style w:type="paragraph" w:styleId="BlockQuote">
-    <w:name w:val="Block Quote"/>
+  <w:style w:type="paragraph" w:styleId="Heading6">
+    <w:name w:val="Heading 6"/>
     <w:basedOn w:val="Normal"/>
-    <w:next w:val="Normal"/>
+    <w:next w:val="BodyText"/>
+    <w:uiPriority w:val="9"/>
+    <w:unhideWhenUsed/>
+    <w:qFormat/>
+    <w:pPr>
+      <w:keepNext/>
+      <w:keepLines/>
+      <w:spacing w:before="200" w:after="0"/>
+      <w:outlineLvl w:val="5"/>
+    </w:pPr>
+    <w:rPr>
+      <w:rFonts w:asciiTheme="majorHAnsi" w:eastAsiaTheme="majorEastAsia" w:hAnsiTheme="majorHAnsi" w:cstheme="majorBidi"/>
+      <w:color w:val="4F81BD" w:themeColor="accent1"/>
+      <w:sz w:val="24"/>
+      <w:szCs w:val="24"/>
+    </w:rPr>
+  </w:style>
+  <w:style w:type="paragraph" w:styleId="BlockText">
+    <w:name w:val="Block Text"/>
+    <w:basedOn w:val="BodyText"/>
+    <w:next w:val="BodyText"/>
     <w:uiPriority w:val="9"/>
     <w:unhideWhenUsed/>
     <w:qFormat/>
     <w:pPr>
       <w:spacing w:before="100" w:after="100"/>
+      <w:ind w:firstLine="0"/>
     </w:pPr>
     <w:rPr>
       <w:rFonts w:asciiTheme="majorHAnsi" w:eastAsiaTheme="majorEastAsia" w:hAnsiTheme="majorHAnsi" w:cstheme="majorBidi"/>
@@ -1811,7 +2038,7 @@
       </w:tblCellMar>
     </w:tblPr>
   </w:style>
-  <w:style w:type="paragraph" w:styleId="DefinitionTerm">
+  <w:style w:type="paragraph" w:customStyle="1" w:styleId="DefinitionTerm">
     <w:name w:val="Definition Term"/>
     <w:basedOn w:val="Normal"/>
     <w:next w:val="Definition"/>
@@ -1824,20 +2051,12 @@
       <w:b/>
     </w:rPr>
   </w:style>
-  <w:style w:type="paragraph" w:styleId="Definition">
+  <w:style w:type="paragraph" w:customStyle="1" w:styleId="Definition">
     <w:name w:val="Definition"/>
     <w:basedOn w:val="Normal"/>
   </w:style>
-  <w:style w:type="paragraph" w:styleId="BodyText">
-    <w:name w:val="Body Text"/>
-    <w:basedOn w:val="Normal"/>
-    <w:link w:val="BodyTextChar"/>
-    <w:pPr>
-      <w:spacing w:after="120"/>
-    </w:pPr>
-  </w:style>
-  <w:style w:type="paragraph" w:styleId="TableCaption">
-    <w:name w:val="Table Caption"/>
+  <w:style w:type="paragraph" w:styleId="Caption">
+    <w:name w:val="Caption"/>
     <w:basedOn w:val="Normal"/>
     <w:link w:val="BodyTextChar"/>
     <w:pPr>
@@ -1847,16 +2066,27 @@
       <w:i/>
     </w:rPr>
   </w:style>
-  <w:style w:type="paragraph" w:styleId="ImageCaption">
+  <w:style w:type="paragraph" w:customStyle="1" w:styleId="TableCaption">
+    <w:name w:val="Table Caption"/>
+    <w:basedOn w:val="Caption"/>
+    <w:pPr>
+      <w:keepNext/>
+    </w:pPr>
+  </w:style>
+  <w:style w:type="paragraph" w:customStyle="1" w:styleId="ImageCaption">
     <w:name w:val="Image Caption"/>
+    <w:basedOn w:val="Caption"/>
+  </w:style>
+  <w:style w:type="paragraph" w:customStyle="1" w:styleId="Figure">
+    <w:name w:val="Figure"/>
     <w:basedOn w:val="Normal"/>
-    <w:link w:val="BodyTextChar"/>
+  </w:style>
+  <w:style w:type="paragraph" w:customStyle="1" w:styleId="FigureWithCaption">
+    <w:name w:val="Figure with Caption"/>
+    <w:basedOn w:val="Figure"/>
     <w:pPr>
-      <w:spacing w:before="0" w:after="120"/>
+      <w:keepNext/>
     </w:pPr>
-    <w:rPr>
-      <w:i/>
-    </w:rPr>
   </w:style>
   <w:style w:type="character" w:customStyle="1" w:styleId="BodyTextChar">
     <w:name w:val="Body Text Char"/>
@@ -1871,18 +2101,36 @@
       <w:sz w:val="22"/>
     </w:rPr>
   </w:style>
-  <w:style w:type="character" w:customStyle="1" w:styleId="FootnoteRef">
-    <w:name w:val="Footnote Ref"/>
+  <w:style w:type="character" w:styleId="FootnoteReference">
+    <w:name w:val="Footnote Reference"/>
     <w:basedOn w:val="BodyTextChar"/>
     <w:rPr>
       <w:vertAlign w:val="superscript"/>
     </w:rPr>
   </w:style>
-  <w:style w:type="character" w:customStyle="1" w:styleId="Link">
-    <w:name w:val="Link"/>
+  <w:style w:type="character" w:styleId="Hyperlink">
+    <w:name w:val="Hyperlink"/>
     <w:basedOn w:val="BodyTextChar"/>
     <w:rPr>
       <w:color w:val="4F81BD" w:themeColor="accent1"/>
+    </w:rPr>
+  </w:style>
+  <w:style w:type="paragraph" w:styleId="TOCHeading">
+    <w:name w:val="TOC Heading"/>
+    <w:basedOn w:val="Heading1"/>
+    <w:next w:val="BodyText"/>
+    <w:uiPriority w:val="39"/>
+    <w:unhideWhenUsed/>
+    <w:qFormat/>
+    <w:pPr>
+      <w:spacing w:before="240" w:line="259" w:lineRule="auto"/>
+      <w:outlineLvl w:val="9"/>
+    </w:pPr>
+    <w:rPr>
+      <w:rFonts w:asciiTheme="majorHAnsi" w:eastAsiaTheme="majorEastAsia" w:hAnsiTheme="majorHAnsi" w:cstheme="majorBidi"/>
+      <w:b w:val="0"/>
+      <w:bCs w:val="0"/>
+      <w:color w:val="365F91" w:themeColor="accent1" w:themeShade="BF"/>
     </w:rPr>
   </w:style>
   <w:style w:type="paragraph" w:customStyle="1" w:styleId="SourceCode">
@@ -1929,6 +2177,13 @@
       <w:color w:val="40a070"/>
     </w:rPr>
   </w:style>
+  <w:style w:type="character" w:customStyle="1" w:styleId="ConstantTok">
+    <w:name w:val="ConstantTok"/>
+    <w:basedOn w:val="VerbatimChar"/>
+    <w:rPr>
+      <w:color w:val="880000"/>
+    </w:rPr>
+  </w:style>
   <w:style w:type="character" w:customStyle="1" w:styleId="CharTok">
     <w:name w:val="CharTok"/>
     <w:basedOn w:val="VerbatimChar"/>
@@ -1936,6 +2191,13 @@
       <w:color w:val="4070a0"/>
     </w:rPr>
   </w:style>
+  <w:style w:type="character" w:customStyle="1" w:styleId="SpecialCharTok">
+    <w:name w:val="SpecialCharTok"/>
+    <w:basedOn w:val="VerbatimChar"/>
+    <w:rPr>
+      <w:color w:val="4070a0"/>
+    </w:rPr>
+  </w:style>
   <w:style w:type="character" w:customStyle="1" w:styleId="StringTok">
     <w:name w:val="StringTok"/>
     <w:basedOn w:val="VerbatimChar"/>
@@ -1943,6 +2205,25 @@
       <w:color w:val="4070a0"/>
     </w:rPr>
   </w:style>
+  <w:style w:type="character" w:customStyle="1" w:styleId="VerbatimStringTok">
+    <w:name w:val="VerbatimStringTok"/>
+    <w:basedOn w:val="VerbatimChar"/>
+    <w:rPr>
+      <w:color w:val="4070a0"/>
+    </w:rPr>
+  </w:style>
+  <w:style w:type="character" w:customStyle="1" w:styleId="SpecialStringTok">
+    <w:name w:val="SpecialStringTok"/>
+    <w:basedOn w:val="VerbatimChar"/>
+    <w:rPr>
+      <w:color w:val="bb6688"/>
+    </w:rPr>
+  </w:style>
+  <w:style w:type="character" w:customStyle="1" w:styleId="ImportTok">
+    <w:name w:val="ImportTok"/>
+    <w:basedOn w:val="VerbatimChar"/>
+    <w:rPr/>
+  </w:style>
   <w:style w:type="character" w:customStyle="1" w:styleId="CommentTok">
     <w:name w:val="CommentTok"/>
     <w:basedOn w:val="VerbatimChar"/>
@@ -1951,6 +2232,32 @@
       <w:i/>
     </w:rPr>
   </w:style>
+  <w:style w:type="character" w:customStyle="1" w:styleId="DocumentationTok">
+    <w:name w:val="DocumentationTok"/>
+    <w:basedOn w:val="VerbatimChar"/>
+    <w:rPr>
+      <w:color w:val="ba2121"/>
+      <w:i/>
+    </w:rPr>
+  </w:style>
+  <w:style w:type="character" w:customStyle="1" w:styleId="AnnotationTok">
+    <w:name w:val="AnnotationTok"/>
+    <w:basedOn w:val="VerbatimChar"/>
+    <w:rPr>
+      <w:color w:val="60a0b0"/>
+      <w:b/>
+      <w:i/>
+    </w:rPr>
+  </w:style>
+  <w:style w:type="character" w:customStyle="1" w:styleId="CommentVarTok">
+    <w:name w:val="CommentVarTok"/>
+    <w:basedOn w:val="VerbatimChar"/>
+    <w:rPr>
+      <w:color w:val="60a0b0"/>
+      <w:b/>
+      <w:i/>
+    </w:rPr>
+  </w:style>
   <w:style w:type="character" w:customStyle="1" w:styleId="OtherTok">
     <w:name w:val="OtherTok"/>
     <w:basedOn w:val="VerbatimChar"/>
@@ -1958,6 +2265,82 @@
       <w:color w:val="007020"/>
     </w:rPr>
   </w:style>
+  <w:style w:type="character" w:customStyle="1" w:styleId="FunctionTok">
+    <w:name w:val="FunctionTok"/>
+    <w:basedOn w:val="VerbatimChar"/>
+    <w:rPr>
+      <w:color w:val="06287e"/>
+    </w:rPr>
+  </w:style>
+  <w:style w:type="character" w:customStyle="1" w:styleId="VariableTok">
+    <w:name w:val="VariableTok"/>
+    <w:basedOn w:val="VerbatimChar"/>
+    <w:rPr>
+      <w:color w:val="19177c"/>
+    </w:rPr>
+  </w:style>
+  <w:style w:type="character" w:customStyle="1" w:styleId="ControlFlowTok">
+    <w:name w:val="ControlFlowTok"/>
+    <w:basedOn w:val="VerbatimChar"/>
+    <w:rPr>
+      <w:color w:val="007020"/>
+      <w:b/>
+    </w:rPr>
+  </w:style>
+  <w:style w:type="character" w:customStyle="1" w:styleId="OperatorTok">
+    <w:name w:val="OperatorTok"/>
+    <w:basedOn w:val="VerbatimChar"/>
+    <w:rPr>
+      <w:color w:val="666666"/>
+    </w:rPr>
+  </w:style>
+  <w:style w:type="character" w:customStyle="1" w:styleId="BuiltInTok">
+    <w:name w:val="BuiltInTok"/>
+    <w:basedOn w:val="VerbatimChar"/>
+    <w:rPr/>
+  </w:style>
+  <w:style w:type="character" w:customStyle="1" w:styleId="ExtensionTok">
+    <w:name w:val="ExtensionTok"/>
+    <w:basedOn w:val="VerbatimChar"/>
+    <w:rPr/>
+  </w:style>
+  <w:style w:type="character" w:customStyle="1" w:styleId="PreprocessorTok">
+    <w:name w:val="PreprocessorTok"/>
+    <w:basedOn w:val="VerbatimChar"/>
+    <w:rPr>
+      <w:color w:val="bc7a00"/>
+    </w:rPr>
+  </w:style>
+  <w:style w:type="character" w:customStyle="1" w:styleId="AttributeTok">
+    <w:name w:val="AttributeTok"/>
+    <w:basedOn w:val="VerbatimChar"/>
+    <w:rPr>
+      <w:color w:val="7d9029"/>
+    </w:rPr>
+  </w:style>
+  <w:style w:type="character" w:customStyle="1" w:styleId="RegionMarkerTok">
+    <w:name w:val="RegionMarkerTok"/>
+    <w:basedOn w:val="VerbatimChar"/>
+    <w:rPr/>
+  </w:style>
+  <w:style w:type="character" w:customStyle="1" w:styleId="InformationTok">
+    <w:name w:val="InformationTok"/>
+    <w:basedOn w:val="VerbatimChar"/>
+    <w:rPr>
+      <w:color w:val="60a0b0"/>
+      <w:b/>
+      <w:i/>
+    </w:rPr>
+  </w:style>
+  <w:style w:type="character" w:customStyle="1" w:styleId="WarningTok">
+    <w:name w:val="WarningTok"/>
+    <w:basedOn w:val="VerbatimChar"/>
+    <w:rPr>
+      <w:color w:val="60a0b0"/>
+      <w:b/>
+      <w:i/>
+    </w:rPr>
+  </w:style>
   <w:style w:type="character" w:customStyle="1" w:styleId="AlertTok">
     <w:name w:val="AlertTok"/>
     <w:basedOn w:val="VerbatimChar"/>
@@ -1965,18 +2348,6 @@
       <w:color w:val="ff0000"/>
       <w:b/>
     </w:rPr>
-  </w:style>
-  <w:style w:type="character" w:customStyle="1" w:styleId="FunctionTok">
-    <w:name w:val="FunctionTok"/>
-    <w:basedOn w:val="VerbatimChar"/>
-    <w:rPr>
-      <w:color w:val="06287e"/>
-    </w:rPr>
-  </w:style>
-  <w:style w:type="character" w:customStyle="1" w:styleId="RegionMarkerTok">
-    <w:name w:val="RegionMarkerTok"/>
-    <w:basedOn w:val="VerbatimChar"/>
-    <w:rPr/>
   </w:style>
   <w:style w:type="character" w:customStyle="1" w:styleId="ErrorTok">
     <w:name w:val="ErrorTok"/>

</xml_diff>

<commit_message>
actualizadas slides y README
</commit_message>
<xml_diff>
--- a/slides/export/git-github-markdown-ejercicios-01.docx
+++ b/slides/export/git-github-markdown-ejercicios-01.docx
@@ -65,7 +65,7 @@
         <w:pStyle w:val="Date"/>
       </w:pPr>
       <w:r>
-        <w:t xml:space="preserve">Mayo</w:t>
+        <w:t xml:space="preserve">Octubre</w:t>
       </w:r>
       <w:r>
         <w:t xml:space="preserve"> </w:t>
@@ -1175,7 +1175,7 @@
     </w:lvl>
   </w:abstractNum>
   <w:abstractNum w:abstractNumId="990">
-    <w:nsid w:val="6e95f8f1"/>
+    <w:nsid w:val="67d1a1f4"/>
     <w:multiLevelType w:val="multilevel"/>
     <w:lvl w:ilvl="0">
       <w:numFmt w:val="bullet"/>
@@ -1256,7 +1256,7 @@
     </w:lvl>
   </w:abstractNum>
   <w:abstractNum w:abstractNumId="991">
-    <w:nsid w:val="1081965a"/>
+    <w:nsid w:val="3a3aa24e"/>
     <w:multiLevelType w:val="multilevel"/>
     <w:lvl w:ilvl="0">
       <w:numFmt w:val="bullet"/>
@@ -1337,7 +1337,7 @@
     </w:lvl>
   </w:abstractNum>
   <w:abstractNum w:abstractNumId="99411">
-    <w:nsid w:val="88357f15"/>
+    <w:nsid w:val="de2fd5fe"/>
     <w:multiLevelType w:val="multilevel"/>
     <w:lvl w:ilvl="0">
       <w:start w:val="1"/>

</xml_diff>